<commit_message>
Slight edit to template. Do not update this file!
</commit_message>
<xml_diff>
--- a/Docs/Status Report - Template.docx
+++ b/Docs/Status Report - Template.docx
@@ -28,55 +28,6 @@
           <w:i/>
         </w:rPr>
       </w:pPr>
-      <w:r>
-        <w:rPr>
-          <w:i/>
-        </w:rPr>
-        <w:t>Team</w:t>
-      </w:r>
-    </w:p>
-    <w:p>
-      <w:pPr>
-        <w:pStyle w:val="ListParagraph"/>
-        <w:numPr>
-          <w:ilvl w:val="0"/>
-          <w:numId w:val="4"/>
-        </w:numPr>
-      </w:pPr>
-      <w:r>
-        <w:t>1</w:t>
-      </w:r>
-    </w:p>
-    <w:p>
-      <w:pPr>
-        <w:pStyle w:val="ListParagraph"/>
-        <w:numPr>
-          <w:ilvl w:val="0"/>
-          <w:numId w:val="4"/>
-        </w:numPr>
-      </w:pPr>
-      <w:r>
-        <w:t>2</w:t>
-      </w:r>
-    </w:p>
-    <w:p>
-      <w:pPr>
-        <w:pStyle w:val="ListParagraph"/>
-        <w:numPr>
-          <w:ilvl w:val="0"/>
-          <w:numId w:val="4"/>
-        </w:numPr>
-      </w:pPr>
-      <w:r>
-        <w:t>3</w:t>
-      </w:r>
-    </w:p>
-    <w:p>
-      <w:pPr>
-        <w:rPr>
-          <w:i/>
-        </w:rPr>
-      </w:pPr>
       <w:proofErr w:type="spellStart"/>
       <w:r>
         <w:rPr>
@@ -158,6 +109,8 @@
       <w:r>
         <w:t>2</w:t>
       </w:r>
+      <w:bookmarkStart w:id="0" w:name="_GoBack"/>
+      <w:bookmarkEnd w:id="0"/>
     </w:p>
     <w:p>
       <w:pPr>
@@ -244,8 +197,6 @@
       <w:r>
         <w:t>1</w:t>
       </w:r>
-      <w:bookmarkStart w:id="0" w:name="_GoBack"/>
-      <w:bookmarkEnd w:id="0"/>
     </w:p>
     <w:p>
       <w:pPr>
@@ -333,62 +284,30 @@
     </w:p>
     <w:p>
       <w:pPr>
+        <w:spacing w:after="200" w:line="276" w:lineRule="auto"/>
+        <w:rPr>
+          <w:rFonts w:asciiTheme="majorHAnsi" w:eastAsiaTheme="majorEastAsia" w:hAnsiTheme="majorHAnsi" w:cstheme="majorBidi"/>
+          <w:b/>
+          <w:bCs/>
+          <w:color w:val="000000" w:themeColor="text1"/>
+          <w:sz w:val="26"/>
+          <w:szCs w:val="26"/>
+        </w:rPr>
+      </w:pPr>
+      <w:r>
+        <w:br w:type="page"/>
+      </w:r>
+    </w:p>
+    <w:p>
+      <w:pPr>
         <w:pStyle w:val="Heading2"/>
       </w:pPr>
       <w:r>
+        <w:lastRenderedPageBreak/>
         <w:t>Scheduled Tasks</w:t>
       </w:r>
     </w:p>
     <w:p/>
-    <w:p>
-      <w:pPr>
-        <w:rPr>
-          <w:i/>
-        </w:rPr>
-      </w:pPr>
-      <w:r>
-        <w:rPr>
-          <w:i/>
-        </w:rPr>
-        <w:t>Team</w:t>
-      </w:r>
-    </w:p>
-    <w:p>
-      <w:pPr>
-        <w:pStyle w:val="ListParagraph"/>
-        <w:numPr>
-          <w:ilvl w:val="0"/>
-          <w:numId w:val="4"/>
-        </w:numPr>
-      </w:pPr>
-      <w:r>
-        <w:t>1</w:t>
-      </w:r>
-    </w:p>
-    <w:p>
-      <w:pPr>
-        <w:pStyle w:val="ListParagraph"/>
-        <w:numPr>
-          <w:ilvl w:val="0"/>
-          <w:numId w:val="4"/>
-        </w:numPr>
-      </w:pPr>
-      <w:r>
-        <w:t>2</w:t>
-      </w:r>
-    </w:p>
-    <w:p>
-      <w:pPr>
-        <w:pStyle w:val="ListParagraph"/>
-        <w:numPr>
-          <w:ilvl w:val="0"/>
-          <w:numId w:val="4"/>
-        </w:numPr>
-      </w:pPr>
-      <w:r>
-        <w:t>3</w:t>
-      </w:r>
-    </w:p>
     <w:p>
       <w:pPr>
         <w:rPr>
@@ -662,53 +581,55 @@
       <w:r>
         <w:t xml:space="preserve"> – A00</w:t>
       </w:r>
+      <w:r>
+        <w:t>752674</w:t>
+      </w:r>
     </w:p>
     <w:p/>
     <w:p>
       <w:r>
-        <w:t>Bruce Wright</w:t>
-      </w:r>
+        <w:t xml:space="preserve">Bruce Wright – </w:t>
+      </w:r>
+      <w:r>
+        <w:t>A00676529</w:t>
+      </w:r>
+    </w:p>
+    <w:p/>
+    <w:p>
+      <w:r>
+        <w:t>Danny Lau – A00</w:t>
+      </w:r>
+      <w:r>
+        <w:t>739835</w:t>
+      </w:r>
+    </w:p>
+    <w:p/>
+    <w:p>
+      <w:r>
+        <w:t xml:space="preserve">Ira Grunwell – </w:t>
+      </w:r>
+      <w:r>
+        <w:t>A00730226</w:t>
+      </w:r>
+    </w:p>
+    <w:p/>
+    <w:p>
+      <w:r>
+        <w:t xml:space="preserve">Ryan </w:t>
+      </w:r>
+      <w:proofErr w:type="spellStart"/>
+      <w:r>
+        <w:t>Dieno</w:t>
+      </w:r>
+      <w:proofErr w:type="spellEnd"/>
       <w:r>
         <w:t xml:space="preserve"> – </w:t>
       </w:r>
       <w:r>
-        <w:t>A00676529</w:t>
-      </w:r>
-    </w:p>
-    <w:p/>
-    <w:p>
-      <w:r>
-        <w:t xml:space="preserve">Danny Lau </w:t>
-      </w:r>
-      <w:r>
-        <w:t>– A00</w:t>
-      </w:r>
-    </w:p>
-    <w:p/>
-    <w:p>
-      <w:r>
-        <w:t xml:space="preserve">Ira Grunwell – </w:t>
-      </w:r>
-      <w:r>
-        <w:t>A00730226</w:t>
-      </w:r>
-    </w:p>
-    <w:p/>
-    <w:p>
-      <w:r>
-        <w:lastRenderedPageBreak/>
-        <w:t xml:space="preserve">Ryan </w:t>
-      </w:r>
-      <w:proofErr w:type="spellStart"/>
-      <w:r>
-        <w:t>Dieno</w:t>
-      </w:r>
-      <w:proofErr w:type="spellEnd"/>
-      <w:r>
-        <w:t xml:space="preserve"> – </w:t>
-      </w:r>
-      <w:r>
         <w:t>A00</w:t>
+      </w:r>
+      <w:r>
+        <w:t>721657</w:t>
       </w:r>
     </w:p>
     <w:sectPr>

</xml_diff>